<commit_message>
manual and design doc fixed
</commit_message>
<xml_diff>
--- a/Design_doc_Fangzheng_Guo_Zihang_Zeng.docx
+++ b/Design_doc_Fangzheng_Guo_Zihang_Zeng.docx
@@ -270,37 +270,24 @@
           <w:rFonts w:ascii="Times New Roman" w:hAnsi="Times New Roman" w:cs="Times New Roman"/>
           <w:sz w:val="24"/>
         </w:rPr>
-        <w:t xml:space="preserve">The directory server is at a well-known location in our network. It stores the locations of all nodes and </w:t>
-      </w:r>
-      <w:r>
-        <w:rPr>
-          <w:rFonts w:ascii="Times New Roman" w:hAnsi="Times New Roman" w:cs="Times New Roman"/>
-          <w:sz w:val="24"/>
-        </w:rPr>
-        <w:t xml:space="preserve">the file list of the system, </w:t>
-      </w:r>
-      <w:r>
-        <w:rPr>
-          <w:rFonts w:ascii="Times New Roman" w:hAnsi="Times New Roman" w:cs="Times New Roman"/>
-          <w:sz w:val="24"/>
-        </w:rPr>
-        <w:t xml:space="preserve">maintains the file-consistency of all nodes. When a client request to connect with a node, it will return the location of one node to the client. When a new file is being added to a node, it will receive an adding request from </w:t>
-      </w:r>
-      <w:r>
-        <w:rPr>
-          <w:rFonts w:ascii="Times New Roman" w:hAnsi="Times New Roman" w:cs="Times New Roman"/>
-          <w:sz w:val="24"/>
-        </w:rPr>
-        <w:t>that node and copy the file to other nodes. When a new node is added to the system, it will send the copy of all files in system to the new node.</w:t>
-      </w:r>
-    </w:p>
-    <w:p>
-      <w:pPr>
-        <w:rPr>
-          <w:rFonts w:ascii="Times New Roman" w:hAnsi="Times New Roman" w:cs="Times New Roman"/>
-          <w:sz w:val="24"/>
-        </w:rPr>
-      </w:pPr>
+        <w:t xml:space="preserve">The directory server is at a well-known location in our network. It stores the locations of all nodes and the file list of the system, maintains the file-consistency of all nodes. When a client request to connect with a node, it will return the location of the first node on list to the client. When a new file has been added to a node, it will receive an adding request from that node and return the node list to that node to ask it </w:t>
+      </w:r>
+      <w:proofErr w:type="gramStart"/>
+      <w:r>
+        <w:rPr>
+          <w:rFonts w:ascii="Times New Roman" w:hAnsi="Times New Roman" w:cs="Times New Roman"/>
+          <w:sz w:val="24"/>
+        </w:rPr>
+        <w:t>send</w:t>
+      </w:r>
+      <w:proofErr w:type="gramEnd"/>
+      <w:r>
+        <w:rPr>
+          <w:rFonts w:ascii="Times New Roman" w:hAnsi="Times New Roman" w:cs="Times New Roman"/>
+          <w:sz w:val="24"/>
+        </w:rPr>
+        <w:t xml:space="preserve"> this file to all other nodes. When a new node is added to the system, including the registration process, it will add the file names holding by the new node to its file list, and ask a node to send all files in system to the new node.</w:t>
+      </w:r>
     </w:p>
     <w:p>
       <w:pPr>
@@ -326,22 +313,36 @@
           <w:sz w:val="24"/>
         </w:rPr>
       </w:pPr>
-      <w:proofErr w:type="spellStart"/>
-      <w:r>
-        <w:rPr>
-          <w:rFonts w:ascii="Times New Roman" w:hAnsi="Times New Roman" w:cs="Times New Roman" w:hint="eastAsia"/>
-          <w:sz w:val="24"/>
-        </w:rPr>
-        <w:t>r</w:t>
-      </w:r>
-      <w:r>
-        <w:rPr>
-          <w:rFonts w:ascii="Times New Roman" w:hAnsi="Times New Roman" w:cs="Times New Roman"/>
-          <w:sz w:val="24"/>
-        </w:rPr>
-        <w:t>egisterNode</w:t>
-      </w:r>
-      <w:proofErr w:type="spellEnd"/>
+      <w:proofErr w:type="gramStart"/>
+      <w:r>
+        <w:rPr>
+          <w:rFonts w:ascii="Times New Roman" w:hAnsi="Times New Roman" w:cs="Times New Roman"/>
+          <w:sz w:val="24"/>
+        </w:rPr>
+        <w:t>R</w:t>
+      </w:r>
+      <w:r>
+        <w:rPr>
+          <w:rFonts w:ascii="Times New Roman" w:hAnsi="Times New Roman" w:cs="Times New Roman"/>
+          <w:sz w:val="24"/>
+        </w:rPr>
+        <w:t>egister</w:t>
+      </w:r>
+      <w:r>
+        <w:rPr>
+          <w:rFonts w:ascii="Times New Roman" w:hAnsi="Times New Roman" w:cs="Times New Roman"/>
+          <w:sz w:val="24"/>
+        </w:rPr>
+        <w:t>(</w:t>
+      </w:r>
+      <w:proofErr w:type="gramEnd"/>
+      <w:r>
+        <w:rPr>
+          <w:rFonts w:ascii="Times New Roman" w:hAnsi="Times New Roman" w:cs="Times New Roman"/>
+          <w:sz w:val="24"/>
+        </w:rPr>
+        <w:t>)</w:t>
+      </w:r>
       <w:r>
         <w:rPr>
           <w:rFonts w:ascii="Times New Roman" w:hAnsi="Times New Roman" w:cs="Times New Roman"/>
@@ -410,6 +411,7 @@
           <w:sz w:val="24"/>
         </w:rPr>
       </w:pPr>
+      <w:proofErr w:type="gramStart"/>
       <w:r>
         <w:rPr>
           <w:rFonts w:ascii="Times New Roman" w:hAnsi="Times New Roman" w:cs="Times New Roman"/>
@@ -431,19 +433,20 @@
         </w:rPr>
         <w:t>(</w:t>
       </w:r>
-      <w:r>
-        <w:rPr>
-          <w:rFonts w:ascii="Times New Roman" w:hAnsi="Times New Roman" w:cs="Times New Roman"/>
-          <w:sz w:val="24"/>
-        </w:rPr>
-        <w:t>address</w:t>
-      </w:r>
-      <w:r>
-        <w:rPr>
-          <w:rFonts w:ascii="Times New Roman" w:hAnsi="Times New Roman" w:cs="Times New Roman"/>
-          <w:sz w:val="24"/>
-        </w:rPr>
-        <w:t xml:space="preserve">): called by a client to build up connection between a node. </w:t>
+      <w:proofErr w:type="gramEnd"/>
+      <w:r>
+        <w:rPr>
+          <w:rFonts w:ascii="Times New Roman" w:hAnsi="Times New Roman" w:cs="Times New Roman"/>
+          <w:sz w:val="24"/>
+        </w:rPr>
+        <w:t>)</w:t>
+      </w:r>
+      <w:r>
+        <w:rPr>
+          <w:rFonts w:ascii="Times New Roman" w:hAnsi="Times New Roman" w:cs="Times New Roman"/>
+          <w:sz w:val="24"/>
+        </w:rPr>
+        <w:t xml:space="preserve">: called by a client to build up connection between a node. </w:t>
       </w:r>
       <w:r>
         <w:rPr>
@@ -518,7 +521,7 @@
           <w:rFonts w:ascii="Times New Roman" w:hAnsi="Times New Roman" w:cs="Times New Roman"/>
           <w:sz w:val="24"/>
         </w:rPr>
-        <w:t>sendFile</w:t>
+        <w:t>addNewFile</w:t>
       </w:r>
       <w:proofErr w:type="spellEnd"/>
       <w:r>
@@ -534,7 +537,28 @@
           <w:rFonts w:ascii="Times New Roman" w:hAnsi="Times New Roman" w:cs="Times New Roman"/>
           <w:sz w:val="24"/>
         </w:rPr>
-        <w:t xml:space="preserve">Filename, file, </w:t>
+        <w:t>Filename):</w:t>
+      </w:r>
+      <w:r>
+        <w:rPr>
+          <w:rFonts w:ascii="Times New Roman" w:hAnsi="Times New Roman" w:cs="Times New Roman"/>
+          <w:sz w:val="24"/>
+        </w:rPr>
+        <w:t>invoke by a node which is added new file into.</w:t>
+      </w:r>
+      <w:r>
+        <w:rPr>
+          <w:rFonts w:ascii="Times New Roman" w:hAnsi="Times New Roman" w:cs="Times New Roman"/>
+          <w:sz w:val="24"/>
+        </w:rPr>
+        <w:t xml:space="preserve"> </w:t>
+      </w:r>
+      <w:r>
+        <w:rPr>
+          <w:rFonts w:ascii="Times New Roman" w:hAnsi="Times New Roman" w:cs="Times New Roman"/>
+          <w:sz w:val="24"/>
+        </w:rPr>
+        <w:t xml:space="preserve">Record the new file’s name in its file list, return the </w:t>
       </w:r>
       <w:proofErr w:type="spellStart"/>
       <w:r>
@@ -542,7 +566,7 @@
           <w:rFonts w:ascii="Times New Roman" w:hAnsi="Times New Roman" w:cs="Times New Roman"/>
           <w:sz w:val="24"/>
         </w:rPr>
-        <w:t>nodeAddress</w:t>
+        <w:t>addressPortList</w:t>
       </w:r>
       <w:proofErr w:type="spellEnd"/>
       <w:r>
@@ -550,79 +574,47 @@
           <w:rFonts w:ascii="Times New Roman" w:hAnsi="Times New Roman" w:cs="Times New Roman"/>
           <w:sz w:val="24"/>
         </w:rPr>
-        <w:t>): send a file to a node in system.</w:t>
-      </w:r>
-      <w:r>
-        <w:rPr>
-          <w:rFonts w:ascii="Times New Roman" w:hAnsi="Times New Roman" w:cs="Times New Roman"/>
-          <w:sz w:val="24"/>
-        </w:rPr>
-        <w:t xml:space="preserve"> It will call the node’s function </w:t>
-      </w:r>
+        <w:t xml:space="preserve"> of all nodes in the system.</w:t>
+      </w:r>
+    </w:p>
+    <w:p>
+      <w:pPr>
+        <w:rPr>
+          <w:rFonts w:ascii="Times New Roman" w:hAnsi="Times New Roman" w:cs="Times New Roman"/>
+          <w:sz w:val="24"/>
+        </w:rPr>
+      </w:pPr>
+    </w:p>
+    <w:p>
+      <w:pPr>
+        <w:rPr>
+          <w:rFonts w:ascii="Times New Roman" w:hAnsi="Times New Roman" w:cs="Times New Roman"/>
+          <w:sz w:val="24"/>
+        </w:rPr>
+      </w:pPr>
       <w:proofErr w:type="spellStart"/>
-      <w:proofErr w:type="gramStart"/>
-      <w:r>
-        <w:rPr>
-          <w:rFonts w:ascii="Times New Roman" w:hAnsi="Times New Roman" w:cs="Times New Roman" w:hint="eastAsia"/>
-          <w:i/>
-          <w:iCs/>
-          <w:sz w:val="24"/>
-        </w:rPr>
-        <w:t>A</w:t>
-      </w:r>
-      <w:r>
-        <w:rPr>
-          <w:rFonts w:ascii="Times New Roman" w:hAnsi="Times New Roman" w:cs="Times New Roman"/>
-          <w:i/>
-          <w:iCs/>
-          <w:sz w:val="24"/>
-        </w:rPr>
-        <w:t>ddFileFromServer</w:t>
+      <w:r>
+        <w:rPr>
+          <w:rFonts w:ascii="Times New Roman" w:hAnsi="Times New Roman" w:cs="Times New Roman"/>
+          <w:sz w:val="24"/>
+        </w:rPr>
+        <w:t>deleteDeadNodeFromList</w:t>
       </w:r>
       <w:proofErr w:type="spellEnd"/>
       <w:r>
         <w:rPr>
           <w:rFonts w:ascii="Times New Roman" w:hAnsi="Times New Roman" w:cs="Times New Roman"/>
-          <w:i/>
-          <w:iCs/>
-          <w:sz w:val="24"/>
-        </w:rPr>
-        <w:t>(</w:t>
-      </w:r>
-      <w:proofErr w:type="gramEnd"/>
-      <w:r>
-        <w:rPr>
-          <w:rFonts w:ascii="Times New Roman" w:hAnsi="Times New Roman" w:cs="Times New Roman"/>
-          <w:i/>
-          <w:iCs/>
-          <w:sz w:val="24"/>
-        </w:rPr>
-        <w:t>).</w:t>
-      </w:r>
-    </w:p>
-    <w:p>
-      <w:pPr>
-        <w:rPr>
-          <w:rFonts w:ascii="Times New Roman" w:hAnsi="Times New Roman" w:cs="Times New Roman"/>
-          <w:sz w:val="24"/>
-        </w:rPr>
-      </w:pPr>
-    </w:p>
-    <w:p>
-      <w:pPr>
-        <w:rPr>
-          <w:rFonts w:ascii="Times New Roman" w:hAnsi="Times New Roman" w:cs="Times New Roman"/>
-          <w:sz w:val="24"/>
-        </w:rPr>
-      </w:pPr>
+          <w:sz w:val="24"/>
+        </w:rPr>
+        <w:t xml:space="preserve">: When Client or a Node detected a dead node in system, the directory server will delete it from the </w:t>
+      </w:r>
       <w:proofErr w:type="spellStart"/>
-      <w:proofErr w:type="gramStart"/>
-      <w:r>
-        <w:rPr>
-          <w:rFonts w:ascii="Times New Roman" w:hAnsi="Times New Roman" w:cs="Times New Roman"/>
-          <w:sz w:val="24"/>
-        </w:rPr>
-        <w:t>newFile</w:t>
+      <w:r>
+        <w:rPr>
+          <w:rFonts w:ascii="Times New Roman" w:hAnsi="Times New Roman" w:cs="Times New Roman"/>
+          <w:sz w:val="24"/>
+        </w:rPr>
+        <w:t>addressPortList</w:t>
       </w:r>
       <w:proofErr w:type="spellEnd"/>
       <w:r>
@@ -630,78 +622,7 @@
           <w:rFonts w:ascii="Times New Roman" w:hAnsi="Times New Roman" w:cs="Times New Roman"/>
           <w:sz w:val="24"/>
         </w:rPr>
-        <w:t>(</w:t>
-      </w:r>
-      <w:proofErr w:type="gramEnd"/>
-      <w:r>
-        <w:rPr>
-          <w:rFonts w:ascii="Times New Roman" w:hAnsi="Times New Roman" w:cs="Times New Roman"/>
-          <w:sz w:val="24"/>
-        </w:rPr>
-        <w:t>Filename, file</w:t>
-      </w:r>
-      <w:r>
-        <w:rPr>
-          <w:rFonts w:ascii="Times New Roman" w:hAnsi="Times New Roman" w:cs="Times New Roman"/>
-          <w:sz w:val="24"/>
-        </w:rPr>
-        <w:t>): invoked by a storage node to which a new file has been added by a client. The directory server should send the file copy to all other nodes in system</w:t>
-      </w:r>
-      <w:r>
-        <w:rPr>
-          <w:rFonts w:ascii="Times New Roman" w:hAnsi="Times New Roman" w:cs="Times New Roman"/>
-          <w:sz w:val="24"/>
-        </w:rPr>
-        <w:t xml:space="preserve"> through </w:t>
-      </w:r>
-      <w:proofErr w:type="spellStart"/>
-      <w:proofErr w:type="gramStart"/>
-      <w:r>
-        <w:rPr>
-          <w:rFonts w:ascii="Times New Roman" w:hAnsi="Times New Roman" w:cs="Times New Roman"/>
-          <w:i/>
-          <w:iCs/>
-          <w:sz w:val="24"/>
-        </w:rPr>
-        <w:t>sen</w:t>
-      </w:r>
-      <w:r>
-        <w:rPr>
-          <w:rFonts w:ascii="Times New Roman" w:hAnsi="Times New Roman" w:cs="Times New Roman"/>
-          <w:i/>
-          <w:iCs/>
-          <w:sz w:val="24"/>
-        </w:rPr>
-        <w:t>d</w:t>
-      </w:r>
-      <w:r>
-        <w:rPr>
-          <w:rFonts w:ascii="Times New Roman" w:hAnsi="Times New Roman" w:cs="Times New Roman"/>
-          <w:i/>
-          <w:iCs/>
-          <w:sz w:val="24"/>
-        </w:rPr>
-        <w:t>File</w:t>
-      </w:r>
-      <w:proofErr w:type="spellEnd"/>
-      <w:r>
-        <w:rPr>
-          <w:rFonts w:ascii="Times New Roman" w:hAnsi="Times New Roman" w:cs="Times New Roman"/>
-          <w:i/>
-          <w:iCs/>
-          <w:sz w:val="24"/>
-        </w:rPr>
-        <w:t>(</w:t>
-      </w:r>
-      <w:proofErr w:type="gramEnd"/>
-      <w:r>
-        <w:rPr>
-          <w:rFonts w:ascii="Times New Roman" w:hAnsi="Times New Roman" w:cs="Times New Roman"/>
-          <w:i/>
-          <w:iCs/>
-          <w:sz w:val="24"/>
-        </w:rPr>
-        <w:t>).</w:t>
+        <w:t>.</w:t>
       </w:r>
     </w:p>
     <w:p>
@@ -780,7 +701,21 @@
           <w:rFonts w:ascii="Times New Roman" w:hAnsi="Times New Roman" w:cs="Times New Roman"/>
           <w:sz w:val="24"/>
         </w:rPr>
-        <w:t xml:space="preserve"> It can also request the list of files in system from directory server or a node.</w:t>
+        <w:t xml:space="preserve"> It can also request the list of files in system from directory server or </w:t>
+      </w:r>
+      <w:r>
+        <w:rPr>
+          <w:rFonts w:ascii="Times New Roman" w:hAnsi="Times New Roman" w:cs="Times New Roman"/>
+          <w:sz w:val="24"/>
+        </w:rPr>
+        <w:t>the</w:t>
+      </w:r>
+      <w:r>
+        <w:rPr>
+          <w:rFonts w:ascii="Times New Roman" w:hAnsi="Times New Roman" w:cs="Times New Roman"/>
+          <w:sz w:val="24"/>
+        </w:rPr>
+        <w:t xml:space="preserve"> node.</w:t>
       </w:r>
       <w:r>
         <w:rPr>
@@ -789,6 +724,13 @@
         </w:rPr>
         <w:t xml:space="preserve"> After successfully connected, it is able to add new files to the node and read existing files.</w:t>
       </w:r>
+      <w:r>
+        <w:rPr>
+          <w:rFonts w:ascii="Times New Roman" w:hAnsi="Times New Roman" w:cs="Times New Roman"/>
+          <w:sz w:val="24"/>
+        </w:rPr>
+        <w:t xml:space="preserve"> When it detected the node it connected is dead, it will re-visit the directory server to connect to a new node.</w:t>
+      </w:r>
     </w:p>
     <w:p>
       <w:pPr>
@@ -827,47 +769,6 @@
       <w:pPr>
         <w:rPr>
           <w:rFonts w:ascii="Times New Roman" w:hAnsi="Times New Roman" w:cs="Times New Roman"/>
-          <w:sz w:val="24"/>
-        </w:rPr>
-      </w:pPr>
-      <w:proofErr w:type="spellStart"/>
-      <w:r>
-        <w:rPr>
-          <w:rFonts w:ascii="Times New Roman" w:hAnsi="Times New Roman" w:cs="Times New Roman" w:hint="eastAsia"/>
-          <w:sz w:val="24"/>
-        </w:rPr>
-        <w:t>r</w:t>
-      </w:r>
-      <w:r>
-        <w:rPr>
-          <w:rFonts w:ascii="Times New Roman" w:hAnsi="Times New Roman" w:cs="Times New Roman"/>
-          <w:sz w:val="24"/>
-        </w:rPr>
-        <w:t>equestConnection</w:t>
-      </w:r>
-      <w:proofErr w:type="spellEnd"/>
-      <w:r>
-        <w:rPr>
-          <w:rFonts w:ascii="Times New Roman" w:hAnsi="Times New Roman" w:cs="Times New Roman"/>
-          <w:sz w:val="24"/>
-        </w:rPr>
-        <w:t>(address): send a connection request to the directory server with its address.</w:t>
-      </w:r>
-    </w:p>
-    <w:p>
-      <w:pPr>
-        <w:rPr>
-          <w:rFonts w:ascii="Times New Roman" w:hAnsi="Times New Roman" w:cs="Times New Roman"/>
-          <w:sz w:val="24"/>
-        </w:rPr>
-      </w:pPr>
-    </w:p>
-    <w:p>
-      <w:pPr>
-        <w:rPr>
-          <w:rFonts w:ascii="Times New Roman" w:hAnsi="Times New Roman" w:cs="Times New Roman"/>
-          <w:i/>
-          <w:iCs/>
           <w:sz w:val="24"/>
         </w:rPr>
       </w:pPr>
@@ -878,7 +779,7 @@
           <w:rFonts w:ascii="Times New Roman" w:hAnsi="Times New Roman" w:cs="Times New Roman"/>
           <w:sz w:val="24"/>
         </w:rPr>
-        <w:t>addFileToNode</w:t>
+        <w:t>connectToSystem</w:t>
       </w:r>
       <w:proofErr w:type="spellEnd"/>
       <w:r>
@@ -894,43 +795,231 @@
           <w:rFonts w:ascii="Times New Roman" w:hAnsi="Times New Roman" w:cs="Times New Roman"/>
           <w:sz w:val="24"/>
         </w:rPr>
-        <w:t xml:space="preserve">Filename, file): add a new file to the connected node. It will called node’s function </w:t>
-      </w:r>
+        <w:t>)</w:t>
+      </w:r>
+      <w:r>
+        <w:rPr>
+          <w:rFonts w:ascii="Times New Roman" w:hAnsi="Times New Roman" w:cs="Times New Roman"/>
+          <w:sz w:val="24"/>
+        </w:rPr>
+        <w:t>: send a connection request to the directory server with its address.</w:t>
+      </w:r>
+    </w:p>
+    <w:p>
+      <w:pPr>
+        <w:rPr>
+          <w:rFonts w:ascii="Times New Roman" w:hAnsi="Times New Roman" w:cs="Times New Roman"/>
+          <w:sz w:val="24"/>
+        </w:rPr>
+      </w:pPr>
+    </w:p>
+    <w:p>
+      <w:pPr>
+        <w:rPr>
+          <w:rFonts w:ascii="Times New Roman" w:hAnsi="Times New Roman" w:cs="Times New Roman"/>
+          <w:sz w:val="24"/>
+        </w:rPr>
+      </w:pPr>
       <w:proofErr w:type="spellStart"/>
       <w:proofErr w:type="gramStart"/>
       <w:r>
         <w:rPr>
           <w:rFonts w:ascii="Times New Roman" w:hAnsi="Times New Roman" w:cs="Times New Roman"/>
-          <w:i/>
-          <w:iCs/>
-          <w:sz w:val="24"/>
-        </w:rPr>
-        <w:t>A</w:t>
-      </w:r>
-      <w:r>
+          <w:sz w:val="24"/>
+        </w:rPr>
+        <w:t>createNewFile</w:t>
+      </w:r>
+      <w:proofErr w:type="spellEnd"/>
+      <w:r>
+        <w:rPr>
+          <w:rFonts w:ascii="Times New Roman" w:hAnsi="Times New Roman" w:cs="Times New Roman"/>
+          <w:sz w:val="24"/>
+        </w:rPr>
+        <w:t>(</w:t>
+      </w:r>
+      <w:proofErr w:type="gramEnd"/>
+      <w:r>
+        <w:rPr>
+          <w:rFonts w:ascii="Times New Roman" w:hAnsi="Times New Roman" w:cs="Times New Roman"/>
+          <w:sz w:val="24"/>
+        </w:rPr>
+        <w:t xml:space="preserve">Filename): add a new file to the connected node. It </w:t>
+      </w:r>
+      <w:r>
+        <w:rPr>
+          <w:rFonts w:ascii="Times New Roman" w:hAnsi="Times New Roman" w:cs="Times New Roman"/>
+          <w:sz w:val="24"/>
+        </w:rPr>
+        <w:t>will pass a file name to the node and let the new to generate the file.</w:t>
+      </w:r>
+    </w:p>
+    <w:p>
+      <w:pPr>
+        <w:rPr>
+          <w:rFonts w:ascii="Times New Roman" w:hAnsi="Times New Roman" w:cs="Times New Roman"/>
+          <w:sz w:val="24"/>
+        </w:rPr>
+      </w:pPr>
+    </w:p>
+    <w:p>
+      <w:pPr>
+        <w:rPr>
+          <w:rFonts w:ascii="Times New Roman" w:hAnsi="Times New Roman" w:cs="Times New Roman"/>
+          <w:sz w:val="24"/>
+        </w:rPr>
+      </w:pPr>
+      <w:proofErr w:type="spellStart"/>
+      <w:proofErr w:type="gramStart"/>
+      <w:r>
+        <w:rPr>
+          <w:rFonts w:ascii="Times New Roman" w:hAnsi="Times New Roman" w:cs="Times New Roman" w:hint="eastAsia"/>
+          <w:sz w:val="24"/>
+        </w:rPr>
+        <w:t>r</w:t>
+      </w:r>
+      <w:r>
+        <w:rPr>
+          <w:rFonts w:ascii="Times New Roman" w:hAnsi="Times New Roman" w:cs="Times New Roman"/>
+          <w:sz w:val="24"/>
+        </w:rPr>
+        <w:t>eadFile</w:t>
+      </w:r>
+      <w:proofErr w:type="spellEnd"/>
+      <w:r>
+        <w:rPr>
+          <w:rFonts w:ascii="Times New Roman" w:hAnsi="Times New Roman" w:cs="Times New Roman"/>
+          <w:sz w:val="24"/>
+        </w:rPr>
+        <w:t>(</w:t>
+      </w:r>
+      <w:proofErr w:type="gramEnd"/>
+      <w:r>
+        <w:rPr>
+          <w:rFonts w:ascii="Times New Roman" w:hAnsi="Times New Roman" w:cs="Times New Roman"/>
+          <w:sz w:val="24"/>
+        </w:rPr>
+        <w:t>Filename): send a request with the file name to the node, then print out file it received.</w:t>
+      </w:r>
+    </w:p>
+    <w:p>
+      <w:pPr>
+        <w:rPr>
+          <w:rFonts w:ascii="Times New Roman" w:hAnsi="Times New Roman" w:cs="Times New Roman"/>
+          <w:sz w:val="24"/>
+        </w:rPr>
+      </w:pPr>
+    </w:p>
+    <w:p>
+      <w:pPr>
+        <w:rPr>
+          <w:rFonts w:ascii="Times New Roman" w:hAnsi="Times New Roman" w:cs="Times New Roman"/>
+          <w:sz w:val="24"/>
+        </w:rPr>
+      </w:pPr>
+      <w:proofErr w:type="spellStart"/>
+      <w:proofErr w:type="gramStart"/>
+      <w:r>
+        <w:rPr>
+          <w:rFonts w:ascii="Times New Roman" w:hAnsi="Times New Roman" w:cs="Times New Roman" w:hint="eastAsia"/>
+          <w:sz w:val="24"/>
+        </w:rPr>
+        <w:t>g</w:t>
+      </w:r>
+      <w:r>
+        <w:rPr>
+          <w:rFonts w:ascii="Times New Roman" w:hAnsi="Times New Roman" w:cs="Times New Roman"/>
+          <w:sz w:val="24"/>
+        </w:rPr>
+        <w:t>etFileListFromDirectoryServer</w:t>
+      </w:r>
+      <w:proofErr w:type="spellEnd"/>
+      <w:r>
+        <w:rPr>
+          <w:rFonts w:ascii="Times New Roman" w:hAnsi="Times New Roman" w:cs="Times New Roman"/>
+          <w:sz w:val="24"/>
+        </w:rPr>
+        <w:t>(</w:t>
+      </w:r>
+      <w:proofErr w:type="gramEnd"/>
+      <w:r>
+        <w:rPr>
+          <w:rFonts w:ascii="Times New Roman" w:hAnsi="Times New Roman" w:cs="Times New Roman"/>
+          <w:sz w:val="24"/>
+        </w:rPr>
+        <w:t>): send a request to the directory server for file list.</w:t>
+      </w:r>
+    </w:p>
+    <w:p>
+      <w:pPr>
+        <w:rPr>
+          <w:rFonts w:ascii="Times New Roman" w:hAnsi="Times New Roman" w:cs="Times New Roman"/>
+          <w:sz w:val="24"/>
+        </w:rPr>
+      </w:pPr>
+    </w:p>
+    <w:p>
+      <w:pPr>
+        <w:rPr>
+          <w:rFonts w:ascii="Times New Roman" w:hAnsi="Times New Roman" w:cs="Times New Roman"/>
+          <w:sz w:val="24"/>
+        </w:rPr>
+      </w:pPr>
+      <w:proofErr w:type="spellStart"/>
+      <w:proofErr w:type="gramStart"/>
+      <w:r>
+        <w:rPr>
+          <w:rFonts w:ascii="Times New Roman" w:hAnsi="Times New Roman" w:cs="Times New Roman"/>
+          <w:sz w:val="24"/>
+        </w:rPr>
+        <w:t>getFileListFromNode</w:t>
+      </w:r>
+      <w:proofErr w:type="spellEnd"/>
+      <w:r>
+        <w:rPr>
+          <w:rFonts w:ascii="Times New Roman" w:hAnsi="Times New Roman" w:cs="Times New Roman"/>
+          <w:sz w:val="24"/>
+        </w:rPr>
+        <w:t>(</w:t>
+      </w:r>
+      <w:proofErr w:type="gramEnd"/>
+      <w:r>
+        <w:rPr>
+          <w:rFonts w:ascii="Times New Roman" w:hAnsi="Times New Roman" w:cs="Times New Roman"/>
+          <w:sz w:val="24"/>
+        </w:rPr>
+        <w:t>): send a request to the node for the file list.</w:t>
+      </w:r>
+    </w:p>
+    <w:p>
+      <w:pPr>
+        <w:rPr>
+          <w:rFonts w:ascii="Times New Roman" w:hAnsi="Times New Roman" w:cs="Times New Roman"/>
+          <w:sz w:val="24"/>
+        </w:rPr>
+      </w:pPr>
+    </w:p>
+    <w:p>
+      <w:pPr>
         <w:rPr>
           <w:rFonts w:ascii="Times New Roman" w:hAnsi="Times New Roman" w:cs="Times New Roman" w:hint="eastAsia"/>
           <w:i/>
           <w:iCs/>
           <w:sz w:val="24"/>
         </w:rPr>
-        <w:t>dd</w:t>
-      </w:r>
-      <w:r>
-        <w:rPr>
-          <w:rFonts w:ascii="Times New Roman" w:hAnsi="Times New Roman" w:cs="Times New Roman"/>
-          <w:i/>
-          <w:iCs/>
-          <w:sz w:val="24"/>
-        </w:rPr>
-        <w:t>FileFromClient</w:t>
+      </w:pPr>
+      <w:proofErr w:type="spellStart"/>
+      <w:proofErr w:type="gramStart"/>
+      <w:r>
+        <w:rPr>
+          <w:rFonts w:ascii="Times New Roman" w:hAnsi="Times New Roman" w:cs="Times New Roman"/>
+          <w:sz w:val="24"/>
+        </w:rPr>
+        <w:t>notifyServerNodeDead</w:t>
       </w:r>
       <w:proofErr w:type="spellEnd"/>
       <w:r>
         <w:rPr>
           <w:rFonts w:ascii="Times New Roman" w:hAnsi="Times New Roman" w:cs="Times New Roman"/>
-          <w:i/>
-          <w:iCs/>
           <w:sz w:val="24"/>
         </w:rPr>
         <w:t>(</w:t>
@@ -939,11 +1028,9 @@
       <w:r>
         <w:rPr>
           <w:rFonts w:ascii="Times New Roman" w:hAnsi="Times New Roman" w:cs="Times New Roman"/>
-          <w:i/>
-          <w:iCs/>
-          <w:sz w:val="24"/>
-        </w:rPr>
-        <w:t>).</w:t>
+          <w:sz w:val="24"/>
+        </w:rPr>
+        <w:t>): send a message to the directory server with the node information (address, port) when it find out that node is dead.</w:t>
       </w:r>
     </w:p>
     <w:p>
@@ -1011,7 +1098,7 @@
     <w:p>
       <w:pPr>
         <w:rPr>
-          <w:rFonts w:ascii="Times New Roman" w:hAnsi="Times New Roman" w:cs="Times New Roman"/>
+          <w:rFonts w:ascii="Times New Roman" w:hAnsi="Times New Roman" w:cs="Times New Roman" w:hint="eastAsia"/>
           <w:sz w:val="30"/>
           <w:szCs w:val="30"/>
         </w:rPr>
@@ -1047,51 +1134,53 @@
           <w:rFonts w:ascii="Times New Roman" w:hAnsi="Times New Roman" w:cs="Times New Roman"/>
           <w:sz w:val="24"/>
         </w:rPr>
-        <w:t>A</w:t>
-      </w:r>
-      <w:r>
+        <w:t>intializeLocalFiles</w:t>
+      </w:r>
+      <w:proofErr w:type="spellEnd"/>
+      <w:r>
+        <w:rPr>
+          <w:rFonts w:ascii="Times New Roman" w:hAnsi="Times New Roman" w:cs="Times New Roman"/>
+          <w:sz w:val="24"/>
+        </w:rPr>
+        <w:t>(</w:t>
+      </w:r>
+      <w:proofErr w:type="gramEnd"/>
+      <w:r>
+        <w:rPr>
+          <w:rFonts w:ascii="Times New Roman" w:hAnsi="Times New Roman" w:cs="Times New Roman"/>
+          <w:sz w:val="24"/>
+        </w:rPr>
+        <w:t xml:space="preserve">): record the file names in its </w:t>
+      </w:r>
+      <w:proofErr w:type="spellStart"/>
+      <w:r>
+        <w:rPr>
+          <w:rFonts w:ascii="Times New Roman" w:hAnsi="Times New Roman" w:cs="Times New Roman"/>
+          <w:sz w:val="24"/>
+        </w:rPr>
+        <w:t>dataFolder</w:t>
+      </w:r>
+      <w:proofErr w:type="spellEnd"/>
+      <w:r>
+        <w:rPr>
+          <w:rFonts w:ascii="Times New Roman" w:hAnsi="Times New Roman" w:cs="Times New Roman"/>
+          <w:sz w:val="24"/>
+        </w:rPr>
+        <w:t>.</w:t>
+      </w:r>
+    </w:p>
+    <w:p>
+      <w:pPr>
+        <w:rPr>
+          <w:rFonts w:ascii="Times New Roman" w:hAnsi="Times New Roman" w:cs="Times New Roman"/>
+          <w:sz w:val="24"/>
+        </w:rPr>
+      </w:pPr>
+    </w:p>
+    <w:p>
+      <w:pPr>
         <w:rPr>
           <w:rFonts w:ascii="Times New Roman" w:hAnsi="Times New Roman" w:cs="Times New Roman" w:hint="eastAsia"/>
-          <w:sz w:val="24"/>
-        </w:rPr>
-        <w:t>dd</w:t>
-      </w:r>
-      <w:r>
-        <w:rPr>
-          <w:rFonts w:ascii="Times New Roman" w:hAnsi="Times New Roman" w:cs="Times New Roman"/>
-          <w:sz w:val="24"/>
-        </w:rPr>
-        <w:t>FileFromClient</w:t>
-      </w:r>
-      <w:proofErr w:type="spellEnd"/>
-      <w:r>
-        <w:rPr>
-          <w:rFonts w:ascii="Times New Roman" w:hAnsi="Times New Roman" w:cs="Times New Roman"/>
-          <w:sz w:val="24"/>
-        </w:rPr>
-        <w:t>(</w:t>
-      </w:r>
-      <w:proofErr w:type="gramEnd"/>
-      <w:r>
-        <w:rPr>
-          <w:rFonts w:ascii="Times New Roman" w:hAnsi="Times New Roman" w:cs="Times New Roman"/>
-          <w:sz w:val="24"/>
-        </w:rPr>
-        <w:t>Filename, file): add a new file to the system by a client. It should store the file locally and send this file to the directory server.</w:t>
-      </w:r>
-    </w:p>
-    <w:p>
-      <w:pPr>
-        <w:rPr>
-          <w:rFonts w:ascii="Times New Roman" w:hAnsi="Times New Roman" w:cs="Times New Roman"/>
-          <w:sz w:val="24"/>
-        </w:rPr>
-      </w:pPr>
-    </w:p>
-    <w:p>
-      <w:pPr>
-        <w:rPr>
-          <w:rFonts w:ascii="Times New Roman" w:hAnsi="Times New Roman" w:cs="Times New Roman"/>
           <w:sz w:val="24"/>
         </w:rPr>
       </w:pPr>
@@ -1102,14 +1191,14 @@
           <w:rFonts w:ascii="Times New Roman" w:hAnsi="Times New Roman" w:cs="Times New Roman" w:hint="eastAsia"/>
           <w:sz w:val="24"/>
         </w:rPr>
-        <w:t>A</w:t>
-      </w:r>
-      <w:r>
-        <w:rPr>
-          <w:rFonts w:ascii="Times New Roman" w:hAnsi="Times New Roman" w:cs="Times New Roman"/>
-          <w:sz w:val="24"/>
-        </w:rPr>
-        <w:t>ddFileFromServer</w:t>
+        <w:t>c</w:t>
+      </w:r>
+      <w:r>
+        <w:rPr>
+          <w:rFonts w:ascii="Times New Roman" w:hAnsi="Times New Roman" w:cs="Times New Roman"/>
+          <w:sz w:val="24"/>
+        </w:rPr>
+        <w:t>reateFile</w:t>
       </w:r>
       <w:proofErr w:type="spellEnd"/>
       <w:r>
@@ -1125,13 +1214,20 @@
           <w:rFonts w:ascii="Times New Roman" w:hAnsi="Times New Roman" w:cs="Times New Roman"/>
           <w:sz w:val="24"/>
         </w:rPr>
-        <w:t>Filename, file): add a file from directory server. It should store the file locally.</w:t>
-      </w:r>
-    </w:p>
-    <w:p>
-      <w:pPr>
-        <w:rPr>
-          <w:rFonts w:ascii="Times New Roman" w:hAnsi="Times New Roman" w:cs="Times New Roman"/>
+        <w:t xml:space="preserve">Filename): </w:t>
+      </w:r>
+      <w:r>
+        <w:rPr>
+          <w:rFonts w:ascii="Times New Roman" w:hAnsi="Times New Roman" w:cs="Times New Roman"/>
+          <w:sz w:val="24"/>
+        </w:rPr>
+        <w:t>create a new file locally with the file name.</w:t>
+      </w:r>
+    </w:p>
+    <w:p>
+      <w:pPr>
+        <w:rPr>
+          <w:rFonts w:ascii="Times New Roman" w:hAnsi="Times New Roman" w:cs="Times New Roman" w:hint="eastAsia"/>
           <w:sz w:val="24"/>
         </w:rPr>
       </w:pPr>
@@ -1147,17 +1243,31 @@
       <w:proofErr w:type="gramStart"/>
       <w:r>
         <w:rPr>
+          <w:rFonts w:ascii="Times New Roman" w:hAnsi="Times New Roman" w:cs="Times New Roman"/>
+          <w:sz w:val="24"/>
+        </w:rPr>
+        <w:t>a</w:t>
+      </w:r>
+      <w:r>
+        <w:rPr>
           <w:rFonts w:ascii="Times New Roman" w:hAnsi="Times New Roman" w:cs="Times New Roman" w:hint="eastAsia"/>
           <w:sz w:val="24"/>
         </w:rPr>
-        <w:t>r</w:t>
-      </w:r>
-      <w:r>
-        <w:rPr>
-          <w:rFonts w:ascii="Times New Roman" w:hAnsi="Times New Roman" w:cs="Times New Roman"/>
-          <w:sz w:val="24"/>
-        </w:rPr>
-        <w:t>eadFile</w:t>
+        <w:t>dd</w:t>
+      </w:r>
+      <w:r>
+        <w:rPr>
+          <w:rFonts w:ascii="Times New Roman" w:hAnsi="Times New Roman" w:cs="Times New Roman"/>
+          <w:sz w:val="24"/>
+        </w:rPr>
+        <w:t>File</w:t>
+      </w:r>
+      <w:r>
+        <w:rPr>
+          <w:rFonts w:ascii="Times New Roman" w:hAnsi="Times New Roman" w:cs="Times New Roman"/>
+          <w:sz w:val="24"/>
+        </w:rPr>
+        <w:t>ToSystem</w:t>
       </w:r>
       <w:proofErr w:type="spellEnd"/>
       <w:r>
@@ -1173,7 +1283,30 @@
           <w:rFonts w:ascii="Times New Roman" w:hAnsi="Times New Roman" w:cs="Times New Roman"/>
           <w:sz w:val="24"/>
         </w:rPr>
-        <w:t>Filename): return the file corresponding to the input file name.</w:t>
+        <w:t xml:space="preserve">Filename): </w:t>
+      </w:r>
+      <w:r>
+        <w:rPr>
+          <w:rFonts w:ascii="Times New Roman" w:hAnsi="Times New Roman" w:cs="Times New Roman"/>
+          <w:sz w:val="24"/>
+        </w:rPr>
+        <w:t xml:space="preserve">after </w:t>
+      </w:r>
+      <w:proofErr w:type="spellStart"/>
+      <w:r>
+        <w:rPr>
+          <w:rFonts w:ascii="Times New Roman" w:hAnsi="Times New Roman" w:cs="Times New Roman"/>
+          <w:sz w:val="24"/>
+        </w:rPr>
+        <w:t>createFile</w:t>
+      </w:r>
+      <w:proofErr w:type="spellEnd"/>
+      <w:r>
+        <w:rPr>
+          <w:rFonts w:ascii="Times New Roman" w:hAnsi="Times New Roman" w:cs="Times New Roman"/>
+          <w:sz w:val="24"/>
+        </w:rPr>
+        <w:t>(), send the file name to the directory server. After the server give back the node list, send this file name to all other nodes on list.</w:t>
       </w:r>
     </w:p>
     <w:p>
@@ -1198,6 +1331,190 @@
           <w:rFonts w:ascii="Times New Roman" w:hAnsi="Times New Roman" w:cs="Times New Roman" w:hint="eastAsia"/>
           <w:sz w:val="24"/>
         </w:rPr>
+        <w:t>r</w:t>
+      </w:r>
+      <w:r>
+        <w:rPr>
+          <w:rFonts w:ascii="Times New Roman" w:hAnsi="Times New Roman" w:cs="Times New Roman"/>
+          <w:sz w:val="24"/>
+        </w:rPr>
+        <w:t>ecieveFileToLocal</w:t>
+      </w:r>
+      <w:proofErr w:type="spellEnd"/>
+      <w:r>
+        <w:rPr>
+          <w:rFonts w:ascii="Times New Roman" w:hAnsi="Times New Roman" w:cs="Times New Roman"/>
+          <w:sz w:val="24"/>
+        </w:rPr>
+        <w:t>(</w:t>
+      </w:r>
+      <w:proofErr w:type="gramEnd"/>
+      <w:r>
+        <w:rPr>
+          <w:rFonts w:ascii="Times New Roman" w:hAnsi="Times New Roman" w:cs="Times New Roman"/>
+          <w:sz w:val="24"/>
+        </w:rPr>
+        <w:t xml:space="preserve">Filename): receive the file name from socket. Add the file name to the </w:t>
+      </w:r>
+      <w:r>
+        <w:rPr>
+          <w:rFonts w:ascii="Times New Roman" w:hAnsi="Times New Roman" w:cs="Times New Roman"/>
+          <w:sz w:val="24"/>
+        </w:rPr>
+        <w:lastRenderedPageBreak/>
+        <w:t>file list.</w:t>
+      </w:r>
+    </w:p>
+    <w:p>
+      <w:pPr>
+        <w:rPr>
+          <w:rFonts w:ascii="Times New Roman" w:hAnsi="Times New Roman" w:cs="Times New Roman"/>
+          <w:sz w:val="24"/>
+        </w:rPr>
+      </w:pPr>
+    </w:p>
+    <w:p>
+      <w:pPr>
+        <w:rPr>
+          <w:rFonts w:ascii="Times New Roman" w:hAnsi="Times New Roman" w:cs="Times New Roman"/>
+          <w:sz w:val="24"/>
+        </w:rPr>
+      </w:pPr>
+      <w:proofErr w:type="spellStart"/>
+      <w:proofErr w:type="gramStart"/>
+      <w:r>
+        <w:rPr>
+          <w:rFonts w:ascii="Times New Roman" w:hAnsi="Times New Roman" w:cs="Times New Roman"/>
+          <w:sz w:val="24"/>
+        </w:rPr>
+        <w:t>sendFile</w:t>
+      </w:r>
+      <w:proofErr w:type="spellEnd"/>
+      <w:r>
+        <w:rPr>
+          <w:rFonts w:ascii="Times New Roman" w:hAnsi="Times New Roman" w:cs="Times New Roman"/>
+          <w:sz w:val="24"/>
+        </w:rPr>
+        <w:t>(</w:t>
+      </w:r>
+      <w:proofErr w:type="gramEnd"/>
+      <w:r>
+        <w:rPr>
+          <w:rFonts w:ascii="Times New Roman" w:hAnsi="Times New Roman" w:cs="Times New Roman"/>
+          <w:sz w:val="24"/>
+        </w:rPr>
+        <w:t>Filename, address, port): send the filename to a certain address and port which represent a node.</w:t>
+      </w:r>
+    </w:p>
+    <w:p>
+      <w:pPr>
+        <w:rPr>
+          <w:rFonts w:ascii="Times New Roman" w:hAnsi="Times New Roman" w:cs="Times New Roman"/>
+          <w:sz w:val="24"/>
+        </w:rPr>
+      </w:pPr>
+    </w:p>
+    <w:p>
+      <w:pPr>
+        <w:rPr>
+          <w:rFonts w:ascii="Times New Roman" w:hAnsi="Times New Roman" w:cs="Times New Roman"/>
+          <w:sz w:val="24"/>
+        </w:rPr>
+      </w:pPr>
+      <w:proofErr w:type="spellStart"/>
+      <w:proofErr w:type="gramStart"/>
+      <w:r>
+        <w:rPr>
+          <w:rFonts w:ascii="Times New Roman" w:hAnsi="Times New Roman" w:cs="Times New Roman" w:hint="eastAsia"/>
+          <w:sz w:val="24"/>
+        </w:rPr>
+        <w:t>r</w:t>
+      </w:r>
+      <w:r>
+        <w:rPr>
+          <w:rFonts w:ascii="Times New Roman" w:hAnsi="Times New Roman" w:cs="Times New Roman"/>
+          <w:sz w:val="24"/>
+        </w:rPr>
+        <w:t>eadFile</w:t>
+      </w:r>
+      <w:proofErr w:type="spellEnd"/>
+      <w:r>
+        <w:rPr>
+          <w:rFonts w:ascii="Times New Roman" w:hAnsi="Times New Roman" w:cs="Times New Roman"/>
+          <w:sz w:val="24"/>
+        </w:rPr>
+        <w:t>(</w:t>
+      </w:r>
+      <w:proofErr w:type="gramEnd"/>
+      <w:r>
+        <w:rPr>
+          <w:rFonts w:ascii="Times New Roman" w:hAnsi="Times New Roman" w:cs="Times New Roman"/>
+          <w:sz w:val="24"/>
+        </w:rPr>
+        <w:t>Filename): send a file to the client.</w:t>
+      </w:r>
+    </w:p>
+    <w:p>
+      <w:pPr>
+        <w:rPr>
+          <w:rFonts w:ascii="Times New Roman" w:hAnsi="Times New Roman" w:cs="Times New Roman"/>
+          <w:sz w:val="24"/>
+        </w:rPr>
+      </w:pPr>
+    </w:p>
+    <w:p>
+      <w:pPr>
+        <w:rPr>
+          <w:rFonts w:ascii="Times New Roman" w:hAnsi="Times New Roman" w:cs="Times New Roman"/>
+          <w:sz w:val="24"/>
+        </w:rPr>
+      </w:pPr>
+      <w:r>
+        <w:rPr>
+          <w:rFonts w:ascii="Times New Roman" w:hAnsi="Times New Roman" w:cs="Times New Roman"/>
+          <w:sz w:val="24"/>
+        </w:rPr>
+        <w:t>Register(</w:t>
+      </w:r>
+      <w:proofErr w:type="spellStart"/>
+      <w:r>
+        <w:rPr>
+          <w:rFonts w:ascii="Times New Roman" w:hAnsi="Times New Roman" w:cs="Times New Roman"/>
+          <w:sz w:val="24"/>
+        </w:rPr>
+        <w:t>addressPortList</w:t>
+      </w:r>
+      <w:proofErr w:type="spellEnd"/>
+      <w:r>
+        <w:rPr>
+          <w:rFonts w:ascii="Times New Roman" w:hAnsi="Times New Roman" w:cs="Times New Roman"/>
+          <w:sz w:val="24"/>
+        </w:rPr>
+        <w:t>): the synchronize process at system initialization. Send all local files to all other nodes.</w:t>
+      </w:r>
+    </w:p>
+    <w:p>
+      <w:pPr>
+        <w:rPr>
+          <w:rFonts w:ascii="Times New Roman" w:hAnsi="Times New Roman" w:cs="Times New Roman"/>
+          <w:sz w:val="24"/>
+        </w:rPr>
+      </w:pPr>
+    </w:p>
+    <w:p>
+      <w:pPr>
+        <w:rPr>
+          <w:rFonts w:ascii="Times New Roman" w:hAnsi="Times New Roman" w:cs="Times New Roman"/>
+          <w:sz w:val="24"/>
+        </w:rPr>
+      </w:pPr>
+      <w:proofErr w:type="spellStart"/>
+      <w:proofErr w:type="gramStart"/>
+      <w:r>
+        <w:rPr>
+          <w:rFonts w:ascii="Times New Roman" w:hAnsi="Times New Roman" w:cs="Times New Roman" w:hint="eastAsia"/>
+          <w:sz w:val="24"/>
+        </w:rPr>
         <w:t>g</w:t>
       </w:r>
       <w:r>
@@ -1227,22 +1544,22 @@
     <w:p>
       <w:pPr>
         <w:rPr>
-          <w:rFonts w:ascii="Times New Roman" w:hAnsi="Times New Roman" w:cs="Times New Roman"/>
-          <w:sz w:val="24"/>
-        </w:rPr>
-      </w:pPr>
-    </w:p>
-    <w:p>
-      <w:pPr>
-        <w:rPr>
-          <w:rFonts w:ascii="Times New Roman" w:hAnsi="Times New Roman" w:cs="Times New Roman"/>
-          <w:sz w:val="30"/>
-          <w:szCs w:val="30"/>
-        </w:rPr>
-      </w:pPr>
-      <w:r>
-        <w:rPr>
           <w:rFonts w:ascii="Times New Roman" w:hAnsi="Times New Roman" w:cs="Times New Roman" w:hint="eastAsia"/>
+          <w:sz w:val="24"/>
+        </w:rPr>
+      </w:pPr>
+    </w:p>
+    <w:p>
+      <w:pPr>
+        <w:rPr>
+          <w:rFonts w:ascii="Times New Roman" w:hAnsi="Times New Roman" w:cs="Times New Roman"/>
+          <w:sz w:val="30"/>
+          <w:szCs w:val="30"/>
+        </w:rPr>
+      </w:pPr>
+      <w:r>
+        <w:rPr>
+          <w:rFonts w:ascii="Times New Roman" w:hAnsi="Times New Roman" w:cs="Times New Roman" w:hint="eastAsia"/>
           <w:sz w:val="30"/>
           <w:szCs w:val="30"/>
         </w:rPr>
@@ -1254,29 +1571,38 @@
           <w:sz w:val="30"/>
           <w:szCs w:val="30"/>
         </w:rPr>
-        <w:t>ault Tolerance:</w:t>
-      </w:r>
-    </w:p>
-    <w:p>
-      <w:pPr>
-        <w:rPr>
-          <w:rFonts w:ascii="Times New Roman" w:hAnsi="Times New Roman" w:cs="Times New Roman"/>
-          <w:sz w:val="24"/>
-        </w:rPr>
-      </w:pPr>
-      <w:r>
-        <w:rPr>
-          <w:rFonts w:ascii="Times New Roman" w:hAnsi="Times New Roman" w:cs="Times New Roman" w:hint="eastAsia"/>
-          <w:sz w:val="24"/>
-        </w:rPr>
-        <w:t>C</w:t>
-      </w:r>
-      <w:r>
-        <w:rPr>
-          <w:rFonts w:ascii="Times New Roman" w:hAnsi="Times New Roman" w:cs="Times New Roman"/>
-          <w:sz w:val="24"/>
-        </w:rPr>
-        <w:t xml:space="preserve">onsidering the potential faults which may happen during all parts of the communication process, we designed the system which is able to handle both directory server and storage node failure. In case the nodes cannot directly communicate with each other, if the directory server is down, the consistency will no longer be maintained. </w:t>
+        <w:t>ault Tolerance</w:t>
+      </w:r>
+      <w:r>
+        <w:rPr>
+          <w:rFonts w:ascii="Times New Roman" w:hAnsi="Times New Roman" w:cs="Times New Roman"/>
+          <w:sz w:val="30"/>
+          <w:szCs w:val="30"/>
+        </w:rPr>
+        <w:t xml:space="preserve"> Design</w:t>
+      </w:r>
+      <w:r>
+        <w:rPr>
+          <w:rFonts w:ascii="Times New Roman" w:hAnsi="Times New Roman" w:cs="Times New Roman"/>
+          <w:sz w:val="30"/>
+          <w:szCs w:val="30"/>
+        </w:rPr>
+        <w:t>:</w:t>
+      </w:r>
+    </w:p>
+    <w:p>
+      <w:pPr>
+        <w:rPr>
+          <w:rFonts w:ascii="Times New Roman" w:hAnsi="Times New Roman" w:cs="Times New Roman"/>
+          <w:sz w:val="24"/>
+        </w:rPr>
+      </w:pPr>
+      <w:r>
+        <w:rPr>
+          <w:rFonts w:ascii="Times New Roman" w:hAnsi="Times New Roman" w:cs="Times New Roman"/>
+          <w:sz w:val="24"/>
+        </w:rPr>
+        <w:t xml:space="preserve">Considering the potential faults which may happen during all parts of the communication process, we designed the system which is able to handle both directory server and storage node failure. The directory server is holding the address of all nodes, which is crucial information regarding file consistency. </w:t>
       </w:r>
       <w:proofErr w:type="gramStart"/>
       <w:r>
@@ -1292,155 +1618,132 @@
           <w:rFonts w:ascii="Times New Roman" w:hAnsi="Times New Roman" w:cs="Times New Roman"/>
           <w:sz w:val="24"/>
         </w:rPr>
-        <w:t xml:space="preserve"> if the directory server if down, we will cut off all connections between clients and nodes then exit the program.</w:t>
-      </w:r>
-    </w:p>
-    <w:p>
-      <w:pPr>
-        <w:rPr>
-          <w:rFonts w:ascii="Times New Roman" w:hAnsi="Times New Roman" w:cs="Times New Roman"/>
-          <w:sz w:val="24"/>
-        </w:rPr>
-      </w:pPr>
-    </w:p>
-    <w:p>
-      <w:pPr>
-        <w:rPr>
-          <w:rFonts w:ascii="Times New Roman" w:hAnsi="Times New Roman" w:cs="Times New Roman"/>
-          <w:sz w:val="24"/>
-        </w:rPr>
-      </w:pPr>
-      <w:r>
-        <w:rPr>
-          <w:rFonts w:ascii="Times New Roman" w:hAnsi="Times New Roman" w:cs="Times New Roman"/>
-          <w:sz w:val="24"/>
+        <w:t xml:space="preserve"> we set up 2 directory server in the system: one main server and one back-up server. The communication is set up with default main server. If the main server is down, the sender won't </w:t>
+      </w:r>
+      <w:r>
+        <w:rPr>
+          <w:rFonts w:ascii="Times New Roman" w:hAnsi="Times New Roman" w:cs="Times New Roman"/>
+          <w:sz w:val="24"/>
+        </w:rPr>
+        <w:t>receive</w:t>
+      </w:r>
+      <w:r>
+        <w:rPr>
+          <w:rFonts w:ascii="Times New Roman" w:hAnsi="Times New Roman" w:cs="Times New Roman"/>
+          <w:sz w:val="24"/>
+        </w:rPr>
+        <w:t xml:space="preserve"> any reply so that it will send the message to the back-up server again. After the broken server is repaired, the working server will send all information it holds to the repaired one to synchronize it.</w:t>
+      </w:r>
+    </w:p>
+    <w:p>
+      <w:pPr>
+        <w:rPr>
+          <w:rFonts w:ascii="Times New Roman" w:hAnsi="Times New Roman" w:cs="Times New Roman"/>
+          <w:sz w:val="24"/>
+        </w:rPr>
+      </w:pPr>
+    </w:p>
+    <w:p>
+      <w:pPr>
+        <w:rPr>
+          <w:rFonts w:ascii="Times New Roman" w:hAnsi="Times New Roman" w:cs="Times New Roman"/>
+          <w:sz w:val="24"/>
+        </w:rPr>
+      </w:pPr>
+      <w:r>
+        <w:rPr>
+          <w:rFonts w:ascii="Times New Roman" w:hAnsi="Times New Roman" w:cs="Times New Roman"/>
+          <w:sz w:val="24"/>
+        </w:rPr>
+        <w:t xml:space="preserve">A storage node could down at </w:t>
+      </w:r>
+      <w:r>
+        <w:rPr>
+          <w:rFonts w:ascii="Times New Roman" w:hAnsi="Times New Roman" w:cs="Times New Roman"/>
+          <w:sz w:val="24"/>
+        </w:rPr>
+        <w:t>any time</w:t>
+      </w:r>
+      <w:r>
+        <w:rPr>
+          <w:rFonts w:ascii="Times New Roman" w:hAnsi="Times New Roman" w:cs="Times New Roman"/>
+          <w:sz w:val="24"/>
+        </w:rPr>
+        <w:t xml:space="preserve">. Suppose the storage node which connected to the client downs while the client wants to add new file into it or to read file in it, the client will then recognize it is down and send a message to server with the node's information and also to request a new node. The directory server will then delete this node in its node </w:t>
+      </w:r>
+      <w:r>
+        <w:rPr>
+          <w:rFonts w:ascii="Times New Roman" w:hAnsi="Times New Roman" w:cs="Times New Roman"/>
+          <w:sz w:val="24"/>
+        </w:rPr>
+        <w:t>list and</w:t>
+      </w:r>
+      <w:r>
+        <w:rPr>
+          <w:rFonts w:ascii="Times New Roman" w:hAnsi="Times New Roman" w:cs="Times New Roman"/>
+          <w:sz w:val="24"/>
+        </w:rPr>
+        <w:t xml:space="preserve"> assign a new node to client. Since our system is set up with 3 nodes, it can tolerant 2 concurrent storage node failure. Moreover. if we set up the system will `n` nodes, it will be able to tolerant `n - 1` concurrent storage node failure. If the node downs during sending the </w:t>
+      </w:r>
+      <w:r>
+        <w:rPr>
+          <w:rFonts w:ascii="Times New Roman" w:hAnsi="Times New Roman" w:cs="Times New Roman"/>
+          <w:sz w:val="24"/>
+        </w:rPr>
+        <w:t>latest</w:t>
+      </w:r>
+      <w:r>
+        <w:rPr>
+          <w:rFonts w:ascii="Times New Roman" w:hAnsi="Times New Roman" w:cs="Times New Roman"/>
+          <w:sz w:val="24"/>
+        </w:rPr>
+        <w:t xml:space="preserve"> added file to other nodes, there might exist temporary difference between other nodes. When the broken node is repaired, it will again go through the registration process and all nodes will be consistent again.</w:t>
+      </w:r>
+    </w:p>
+    <w:p>
+      <w:pPr>
+        <w:rPr>
+          <w:rFonts w:ascii="Times New Roman" w:hAnsi="Times New Roman" w:cs="Times New Roman"/>
+          <w:sz w:val="24"/>
+        </w:rPr>
+      </w:pPr>
+    </w:p>
+    <w:p>
+      <w:pPr>
+        <w:rPr>
+          <w:rFonts w:ascii="Times New Roman" w:hAnsi="Times New Roman" w:cs="Times New Roman"/>
+          <w:sz w:val="24"/>
+        </w:rPr>
+      </w:pPr>
+      <w:r>
+        <w:rPr>
+          <w:rFonts w:ascii="Times New Roman" w:hAnsi="Times New Roman" w:cs="Times New Roman"/>
+          <w:sz w:val="24"/>
+        </w:rPr>
+        <w:t xml:space="preserve">For example, if `Client 1` is connected to `Node 1`. The client wants to add a new file to node however the node is down, it will not successfully send the message. Then `Client 1` will firstly send a message to the directory server to tell it `Node 1`'s address and port, and then require a new node `Node 2`. After `new file` is successfully added to `Node 2`, the directory will get a message from it and return all node's address and port. Then `Node 2` will send `new file` to all other nodes. The following figure is a flow chart of adding a new file to the system. </w:t>
+      </w:r>
+    </w:p>
+    <w:p>
+      <w:pPr>
+        <w:rPr>
+          <w:rFonts w:ascii="Times New Roman" w:hAnsi="Times New Roman" w:cs="Times New Roman"/>
+          <w:sz w:val="30"/>
+          <w:szCs w:val="30"/>
+        </w:rPr>
+      </w:pPr>
+      <w:r>
+        <w:rPr>
+          <w:rFonts w:ascii="Times New Roman" w:hAnsi="Times New Roman" w:cs="Times New Roman"/>
+          <w:noProof/>
+          <w:sz w:val="30"/>
+          <w:szCs w:val="30"/>
         </w:rPr>
         <w:lastRenderedPageBreak/>
-        <w:t xml:space="preserve">To detect if a node </w:t>
-      </w:r>
-      <w:r>
-        <w:rPr>
-          <w:rFonts w:ascii="Times New Roman" w:hAnsi="Times New Roman" w:cs="Times New Roman"/>
-          <w:sz w:val="24"/>
-        </w:rPr>
-        <w:t xml:space="preserve">or the directory server </w:t>
-      </w:r>
-      <w:r>
-        <w:rPr>
-          <w:rFonts w:ascii="Times New Roman" w:hAnsi="Times New Roman" w:cs="Times New Roman"/>
-          <w:sz w:val="24"/>
-        </w:rPr>
-        <w:t>is still working, we let the node react to the caller every time it finish</w:t>
-      </w:r>
-      <w:r>
-        <w:rPr>
-          <w:rFonts w:ascii="Times New Roman" w:hAnsi="Times New Roman" w:cs="Times New Roman"/>
-          <w:sz w:val="24"/>
-        </w:rPr>
-        <w:t>es</w:t>
-      </w:r>
-      <w:r>
-        <w:rPr>
-          <w:rFonts w:ascii="Times New Roman" w:hAnsi="Times New Roman" w:cs="Times New Roman"/>
-          <w:sz w:val="24"/>
-        </w:rPr>
-        <w:t xml:space="preserve"> </w:t>
-      </w:r>
-      <w:r>
-        <w:rPr>
-          <w:rFonts w:ascii="Times New Roman" w:hAnsi="Times New Roman" w:cs="Times New Roman"/>
-          <w:sz w:val="24"/>
-        </w:rPr>
-        <w:t>to process a request. So, if the connected client or the directory server doesn’t hear from the node, it will know the node is down.</w:t>
-      </w:r>
-    </w:p>
-    <w:p>
-      <w:pPr>
-        <w:rPr>
-          <w:rFonts w:ascii="Times New Roman" w:hAnsi="Times New Roman" w:cs="Times New Roman"/>
-          <w:sz w:val="24"/>
-        </w:rPr>
-      </w:pPr>
-    </w:p>
-    <w:p>
-      <w:pPr>
-        <w:rPr>
-          <w:rFonts w:ascii="Times New Roman" w:hAnsi="Times New Roman" w:cs="Times New Roman"/>
-          <w:sz w:val="24"/>
-        </w:rPr>
-      </w:pPr>
-      <w:r>
-        <w:rPr>
-          <w:rFonts w:ascii="Times New Roman" w:hAnsi="Times New Roman" w:cs="Times New Roman"/>
-          <w:sz w:val="24"/>
-        </w:rPr>
-        <w:t>For example, if Client 1 is connected to Node 1. The client wants to add a new file to node however the node is down, it will not receive the message from Node 1 which represents all operations has been finished. Then Client 1 will let the directory server to assign a new node to connect. After the file is successfully added to the new node, the directory will try to write the file to Node 1. Since the node is down, the server will not receive a message, then it will delete the address of node 1 in its memory.</w:t>
-      </w:r>
-    </w:p>
-    <w:p>
-      <w:pPr>
-        <w:rPr>
-          <w:rFonts w:ascii="Times New Roman" w:hAnsi="Times New Roman" w:cs="Times New Roman"/>
-          <w:sz w:val="24"/>
-        </w:rPr>
-      </w:pPr>
-    </w:p>
-    <w:p>
-      <w:pPr>
-        <w:rPr>
-          <w:rFonts w:ascii="Times New Roman" w:hAnsi="Times New Roman" w:cs="Times New Roman"/>
-          <w:sz w:val="24"/>
-        </w:rPr>
-      </w:pPr>
-      <w:r>
-        <w:rPr>
-          <w:rFonts w:ascii="Times New Roman" w:hAnsi="Times New Roman" w:cs="Times New Roman" w:hint="eastAsia"/>
-          <w:sz w:val="24"/>
-        </w:rPr>
-        <w:t>S</w:t>
-      </w:r>
-      <w:r>
-        <w:rPr>
-          <w:rFonts w:ascii="Times New Roman" w:hAnsi="Times New Roman" w:cs="Times New Roman"/>
-          <w:sz w:val="24"/>
-        </w:rPr>
-        <w:t xml:space="preserve">ince </w:t>
-      </w:r>
-      <w:r>
-        <w:rPr>
-          <w:rFonts w:ascii="Times New Roman" w:hAnsi="Times New Roman" w:cs="Times New Roman"/>
-          <w:sz w:val="24"/>
-        </w:rPr>
-        <w:t>our system is required to tolerant 2 simultaneous storage nodes failures, we will initialize the system with 3 nodes.</w:t>
-      </w:r>
-      <w:r>
-        <w:rPr>
-          <w:rFonts w:ascii="Times New Roman" w:hAnsi="Times New Roman" w:cs="Times New Roman"/>
-          <w:sz w:val="24"/>
-        </w:rPr>
-        <w:t xml:space="preserve"> Pic 1. is a flow chart of adding a new file to the system.</w:t>
-      </w:r>
-    </w:p>
-    <w:p>
-      <w:pPr>
-        <w:rPr>
-          <w:rFonts w:ascii="Times New Roman" w:hAnsi="Times New Roman" w:cs="Times New Roman"/>
-          <w:sz w:val="30"/>
-          <w:szCs w:val="30"/>
-        </w:rPr>
-      </w:pPr>
-      <w:r>
-        <w:rPr>
-          <w:rFonts w:ascii="Times New Roman" w:hAnsi="Times New Roman" w:cs="Times New Roman"/>
-          <w:noProof/>
-          <w:sz w:val="30"/>
-          <w:szCs w:val="30"/>
-        </w:rPr>
         <w:drawing>
           <wp:inline distT="0" distB="0" distL="0" distR="0">
-            <wp:extent cx="5804091" cy="4346917"/>
+            <wp:extent cx="5486400" cy="3785235"/>
             <wp:effectExtent l="0" t="0" r="0" b="0"/>
-            <wp:docPr id="1" name="图片 1"/>
+            <wp:docPr id="2" name="图片 2" descr="图片包含 屏幕截图&#10;&#10;描述已自动生成"/>
             <wp:cNvGraphicFramePr>
               <a:graphicFrameLocks xmlns:a="http://schemas.openxmlformats.org/drawingml/2006/main" noChangeAspect="1"/>
             </wp:cNvGraphicFramePr>
@@ -1448,36 +1751,29 @@
               <a:graphicData uri="http://schemas.openxmlformats.org/drawingml/2006/picture">
                 <pic:pic xmlns:pic="http://schemas.openxmlformats.org/drawingml/2006/picture">
                   <pic:nvPicPr>
-                    <pic:cNvPr id="1" name="fault_tolerant_storage_system.jpg"/>
+                    <pic:cNvPr id="2" name="fault_tolerant_storage_system.jpg"/>
                     <pic:cNvPicPr/>
                   </pic:nvPicPr>
-                  <pic:blipFill rotWithShape="1">
-                    <a:blip r:embed="rId5">
+                  <pic:blipFill>
+                    <a:blip r:embed="rId5" cstate="print">
                       <a:extLst>
                         <a:ext uri="{28A0092B-C50C-407E-A947-70E740481C1C}">
                           <a14:useLocalDpi xmlns:a14="http://schemas.microsoft.com/office/drawing/2010/main" val="0"/>
                         </a:ext>
                       </a:extLst>
                     </a:blip>
-                    <a:srcRect l="8776"/>
-                    <a:stretch/>
+                    <a:stretch>
+                      <a:fillRect/>
+                    </a:stretch>
                   </pic:blipFill>
-                  <pic:spPr bwMode="auto">
+                  <pic:spPr>
                     <a:xfrm>
                       <a:off x="0" y="0"/>
-                      <a:ext cx="5970366" cy="4471447"/>
+                      <a:ext cx="5486400" cy="3785235"/>
                     </a:xfrm>
                     <a:prstGeom prst="rect">
                       <a:avLst/>
                     </a:prstGeom>
-                    <a:ln>
-                      <a:noFill/>
-                    </a:ln>
-                    <a:extLst>
-                      <a:ext uri="{53640926-AAD7-44D8-BBD7-CCE9431645EC}">
-                        <a14:shadowObscured xmlns:a14="http://schemas.microsoft.com/office/drawing/2010/main"/>
-                      </a:ext>
-                    </a:extLst>
                   </pic:spPr>
                 </pic:pic>
               </a:graphicData>
@@ -1574,134 +1870,6 @@
           <w:sz w:val="24"/>
         </w:rPr>
       </w:pPr>
-    </w:p>
-    <w:p>
-      <w:pPr>
-        <w:rPr>
-          <w:rFonts w:ascii="Times New Roman" w:hAnsi="Times New Roman" w:cs="Times New Roman"/>
-          <w:sz w:val="24"/>
-        </w:rPr>
-      </w:pPr>
-    </w:p>
-    <w:p>
-      <w:pPr>
-        <w:rPr>
-          <w:rFonts w:ascii="Times New Roman" w:hAnsi="Times New Roman" w:cs="Times New Roman" w:hint="eastAsia"/>
-          <w:sz w:val="24"/>
-        </w:rPr>
-      </w:pPr>
-    </w:p>
-    <w:p>
-      <w:pPr>
-        <w:pStyle w:val="a3"/>
-        <w:numPr>
-          <w:ilvl w:val="0"/>
-          <w:numId w:val="1"/>
-        </w:numPr>
-        <w:ind w:firstLineChars="0"/>
-        <w:rPr>
-          <w:rFonts w:ascii="Times New Roman" w:hAnsi="Times New Roman" w:cs="Times New Roman" w:hint="eastAsia"/>
-          <w:sz w:val="30"/>
-          <w:szCs w:val="30"/>
-        </w:rPr>
-      </w:pPr>
-      <w:r>
-        <w:rPr>
-          <w:rFonts w:ascii="Times New Roman" w:hAnsi="Times New Roman" w:cs="Times New Roman" w:hint="eastAsia"/>
-          <w:sz w:val="30"/>
-          <w:szCs w:val="30"/>
-        </w:rPr>
-        <w:lastRenderedPageBreak/>
-        <w:t>Trade</w:t>
-      </w:r>
-      <w:r>
-        <w:rPr>
-          <w:rFonts w:ascii="Times New Roman" w:hAnsi="Times New Roman" w:cs="Times New Roman"/>
-          <w:sz w:val="30"/>
-          <w:szCs w:val="30"/>
-        </w:rPr>
-        <w:t>-off and possible improvement</w:t>
-      </w:r>
-    </w:p>
-    <w:p>
-      <w:pPr>
-        <w:rPr>
-          <w:rFonts w:ascii="Times New Roman" w:hAnsi="Times New Roman" w:cs="Times New Roman"/>
-          <w:sz w:val="24"/>
-        </w:rPr>
-      </w:pPr>
-      <w:r>
-        <w:rPr>
-          <w:rFonts w:ascii="Times New Roman" w:hAnsi="Times New Roman" w:cs="Times New Roman" w:hint="eastAsia"/>
-          <w:sz w:val="24"/>
-        </w:rPr>
-        <w:t>F</w:t>
-      </w:r>
-      <w:r>
-        <w:rPr>
-          <w:rFonts w:ascii="Times New Roman" w:hAnsi="Times New Roman" w:cs="Times New Roman"/>
-          <w:sz w:val="24"/>
-        </w:rPr>
-        <w:t xml:space="preserve">ollowing our design, a client can add a new file to the system with totally 11 messages exchanged. It is a large cost, and we can reduce it with introducing a roll-back </w:t>
-      </w:r>
-      <w:r>
-        <w:rPr>
-          <w:rFonts w:ascii="Times New Roman" w:hAnsi="Times New Roman" w:cs="Times New Roman" w:hint="eastAsia"/>
-          <w:sz w:val="24"/>
-        </w:rPr>
-        <w:t>mechanism</w:t>
-      </w:r>
-      <w:r>
-        <w:rPr>
-          <w:rFonts w:ascii="Times New Roman" w:hAnsi="Times New Roman" w:cs="Times New Roman"/>
-          <w:sz w:val="24"/>
-        </w:rPr>
-        <w:t>:</w:t>
-      </w:r>
-    </w:p>
-    <w:p>
-      <w:pPr>
-        <w:rPr>
-          <w:rFonts w:ascii="Times New Roman" w:hAnsi="Times New Roman" w:cs="Times New Roman"/>
-          <w:sz w:val="24"/>
-        </w:rPr>
-      </w:pPr>
-    </w:p>
-    <w:p>
-      <w:pPr>
-        <w:rPr>
-          <w:rFonts w:ascii="Times New Roman" w:hAnsi="Times New Roman" w:cs="Times New Roman" w:hint="eastAsia"/>
-          <w:sz w:val="24"/>
-        </w:rPr>
-      </w:pPr>
-      <w:r>
-        <w:rPr>
-          <w:rFonts w:ascii="Times New Roman" w:hAnsi="Times New Roman" w:cs="Times New Roman"/>
-          <w:sz w:val="24"/>
-        </w:rPr>
-        <w:t xml:space="preserve">if </w:t>
-      </w:r>
-      <w:r>
-        <w:rPr>
-          <w:rFonts w:ascii="Times New Roman" w:hAnsi="Times New Roman" w:cs="Times New Roman"/>
-          <w:sz w:val="24"/>
-        </w:rPr>
-        <w:t>a</w:t>
-      </w:r>
-      <w:r>
-        <w:rPr>
-          <w:rFonts w:ascii="Times New Roman" w:hAnsi="Times New Roman" w:cs="Times New Roman"/>
-          <w:sz w:val="24"/>
-        </w:rPr>
-        <w:t xml:space="preserve"> node or t</w:t>
-      </w:r>
-      <w:r>
-        <w:rPr>
-          <w:rFonts w:ascii="Times New Roman" w:hAnsi="Times New Roman" w:cs="Times New Roman"/>
-          <w:sz w:val="24"/>
-        </w:rPr>
-        <w:t>he server fail while doing its job (which means a job is in process however has not been finished), the system will roll back to the original state with sending a message to the requester that the request is fail. In this case, the requester will resend this request to the node or the server to check whether it has failed.</w:t>
-      </w:r>
       <w:bookmarkStart w:id="0" w:name="_GoBack"/>
       <w:bookmarkEnd w:id="0"/>
     </w:p>

</xml_diff>